<commit_message>
Se prepara la primera entrega.
</commit_message>
<xml_diff>
--- a/Atributos y RNE 0209 v1.docx
+++ b/Atributos y RNE 0209 v1.docx
@@ -579,7 +579,16 @@
           <w:sz w:val="24"/>
           <w:lang w:val="es-UY"/>
         </w:rPr>
-        <w:t>modalidad_pago_reserva</w:t>
+        <w:t>modalidad_pago_</w:t>
+      </w:r>
+      <w:bookmarkStart w:id="0" w:name="_GoBack"/>
+      <w:bookmarkEnd w:id="0"/>
+      <w:r>
+        <w:rPr>
+          <w:sz w:val="24"/>
+          <w:lang w:val="es-UY"/>
+        </w:rPr>
+        <w:t>reserva</w:t>
       </w:r>
       <w:proofErr w:type="spellEnd"/>
       <w:r>
@@ -1237,8 +1246,6 @@
         </w:rPr>
         <w:t>Recibe</w:t>
       </w:r>
-      <w:bookmarkStart w:id="0" w:name="_GoBack"/>
-      <w:bookmarkEnd w:id="0"/>
       <w:r>
         <w:rPr>
           <w:sz w:val="24"/>
@@ -2596,308 +2603,6 @@
           <w:lang w:val="es-UY"/>
         </w:rPr>
         <w:t>RNE</w:t>
-      </w:r>
-    </w:p>
-    <w:p>
-      <w:pPr>
-        <w:rPr>
-          <w:sz w:val="24"/>
-          <w:lang w:val="es-UY"/>
-        </w:rPr>
-      </w:pPr>
-      <w:r>
-        <w:rPr>
-          <w:sz w:val="24"/>
-          <w:lang w:val="es-UY"/>
-        </w:rPr>
-        <w:t>-Cuando se confirma el pago, el atributo "Estado" en Reserva pasa a estar "Confirmado".</w:t>
-      </w:r>
-    </w:p>
-    <w:p>
-      <w:pPr>
-        <w:rPr>
-          <w:sz w:val="24"/>
-          <w:lang w:val="es-UY"/>
-        </w:rPr>
-      </w:pPr>
-      <w:r>
-        <w:rPr>
-          <w:sz w:val="24"/>
-          <w:lang w:val="es-UY"/>
-        </w:rPr>
-        <w:t>-El Empleado que recibe mascotas es solamente de rango "Oficinista" o "Gerente".</w:t>
-      </w:r>
-    </w:p>
-    <w:p>
-      <w:pPr>
-        <w:rPr>
-          <w:sz w:val="24"/>
-          <w:lang w:val="es-UY"/>
-        </w:rPr>
-      </w:pPr>
-      <w:r>
-        <w:rPr>
-          <w:sz w:val="24"/>
-          <w:lang w:val="es-UY"/>
-        </w:rPr>
-        <w:t>-</w:t>
-      </w:r>
-      <w:r>
-        <w:rPr>
-          <w:sz w:val="24"/>
-          <w:lang w:val="es-UY"/>
-        </w:rPr>
-        <w:t xml:space="preserve"> </w:t>
-      </w:r>
-      <w:proofErr w:type="spellStart"/>
-      <w:r>
-        <w:rPr>
-          <w:sz w:val="24"/>
-          <w:lang w:val="es-UY"/>
-        </w:rPr>
-        <w:t>momento_inicio_transporte</w:t>
-      </w:r>
-      <w:proofErr w:type="spellEnd"/>
-      <w:r>
-        <w:rPr>
-          <w:sz w:val="24"/>
-          <w:lang w:val="es-UY"/>
-        </w:rPr>
-        <w:t xml:space="preserve">, </w:t>
-      </w:r>
-      <w:proofErr w:type="spellStart"/>
-      <w:r>
-        <w:rPr>
-          <w:sz w:val="24"/>
-          <w:lang w:val="es-UY"/>
-        </w:rPr>
-        <w:t>momento_fin_transporte</w:t>
-      </w:r>
-      <w:proofErr w:type="spellEnd"/>
-      <w:r>
-        <w:rPr>
-          <w:sz w:val="24"/>
-          <w:lang w:val="es-UY"/>
-        </w:rPr>
-        <w:t xml:space="preserve"> pertenecen a un período de </w:t>
-      </w:r>
-      <w:proofErr w:type="spellStart"/>
-      <w:r>
-        <w:rPr>
-          <w:sz w:val="24"/>
-          <w:lang w:val="es-UY"/>
-        </w:rPr>
-        <w:t>HorarioHotel</w:t>
-      </w:r>
-      <w:proofErr w:type="spellEnd"/>
-    </w:p>
-    <w:p>
-      <w:pPr>
-        <w:rPr>
-          <w:sz w:val="24"/>
-          <w:lang w:val="es-UY"/>
-        </w:rPr>
-      </w:pPr>
-      <w:r>
-        <w:rPr>
-          <w:sz w:val="24"/>
-          <w:lang w:val="es-UY"/>
-        </w:rPr>
-        <w:t>-</w:t>
-      </w:r>
-      <w:r>
-        <w:rPr>
-          <w:sz w:val="24"/>
-          <w:lang w:val="es-UY"/>
-        </w:rPr>
-        <w:t xml:space="preserve"> </w:t>
-      </w:r>
-      <w:proofErr w:type="spellStart"/>
-      <w:r>
-        <w:rPr>
-          <w:sz w:val="24"/>
-          <w:lang w:val="es-UY"/>
-        </w:rPr>
-        <w:t>momento_recepcion_transporte</w:t>
-      </w:r>
-      <w:proofErr w:type="spellEnd"/>
-      <w:r>
-        <w:rPr>
-          <w:sz w:val="24"/>
-          <w:lang w:val="es-UY"/>
-        </w:rPr>
-        <w:t xml:space="preserve"> pertenece a un período de </w:t>
-      </w:r>
-      <w:proofErr w:type="spellStart"/>
-      <w:r>
-        <w:rPr>
-          <w:sz w:val="24"/>
-          <w:lang w:val="es-UY"/>
-        </w:rPr>
-        <w:t>HorarioHotel</w:t>
-      </w:r>
-      <w:proofErr w:type="spellEnd"/>
-    </w:p>
-    <w:p>
-      <w:pPr>
-        <w:rPr>
-          <w:sz w:val="24"/>
-          <w:lang w:val="es-UY"/>
-        </w:rPr>
-      </w:pPr>
-      <w:r>
-        <w:rPr>
-          <w:sz w:val="24"/>
-          <w:lang w:val="es-UY"/>
-        </w:rPr>
-        <w:t>-El Empleado que confirma pago es de rango "Oficinista" o "Gerente".</w:t>
-      </w:r>
-    </w:p>
-    <w:p>
-      <w:pPr>
-        <w:rPr>
-          <w:sz w:val="24"/>
-          <w:lang w:val="es-UY"/>
-        </w:rPr>
-      </w:pPr>
-      <w:r>
-        <w:rPr>
-          <w:sz w:val="24"/>
-          <w:lang w:val="es-UY"/>
-        </w:rPr>
-        <w:t>-El Empleado que cobra es de rango "Oficinista" o "Gerente</w:t>
-      </w:r>
-      <w:proofErr w:type="gramStart"/>
-      <w:r>
-        <w:rPr>
-          <w:sz w:val="24"/>
-          <w:lang w:val="es-UY"/>
-        </w:rPr>
-        <w:t>" .</w:t>
-      </w:r>
-      <w:proofErr w:type="gramEnd"/>
-    </w:p>
-    <w:p>
-      <w:pPr>
-        <w:rPr>
-          <w:sz w:val="24"/>
-          <w:lang w:val="es-UY"/>
-        </w:rPr>
-      </w:pPr>
-      <w:r>
-        <w:rPr>
-          <w:sz w:val="24"/>
-          <w:lang w:val="es-UY"/>
-        </w:rPr>
-        <w:t>-El Empleado que regula precio es solamente de rango "Gerente".</w:t>
-      </w:r>
-    </w:p>
-    <w:p>
-      <w:pPr>
-        <w:rPr>
-          <w:sz w:val="24"/>
-          <w:lang w:val="es-UY"/>
-        </w:rPr>
-      </w:pPr>
-      <w:r>
-        <w:rPr>
-          <w:sz w:val="24"/>
-          <w:lang w:val="es-UY"/>
-        </w:rPr>
-        <w:t xml:space="preserve">-El Empleado que confirma la </w:t>
-      </w:r>
-      <w:proofErr w:type="spellStart"/>
-      <w:r>
-        <w:rPr>
-          <w:sz w:val="24"/>
-          <w:lang w:val="es-UY"/>
-        </w:rPr>
-        <w:t>recepcion</w:t>
-      </w:r>
-      <w:proofErr w:type="spellEnd"/>
-      <w:r>
-        <w:rPr>
-          <w:sz w:val="24"/>
-          <w:lang w:val="es-UY"/>
-        </w:rPr>
-        <w:t xml:space="preserve"> del transporte es solamente de rango "Recepcionista de </w:t>
-      </w:r>
-      <w:proofErr w:type="spellStart"/>
-      <w:r>
-        <w:rPr>
-          <w:sz w:val="24"/>
-          <w:lang w:val="es-UY"/>
-        </w:rPr>
-        <w:t>Garage</w:t>
-      </w:r>
-      <w:proofErr w:type="spellEnd"/>
-      <w:r>
-        <w:rPr>
-          <w:sz w:val="24"/>
-          <w:lang w:val="es-UY"/>
-        </w:rPr>
-        <w:t>" o "Gerente".</w:t>
-      </w:r>
-    </w:p>
-    <w:p>
-      <w:pPr>
-        <w:rPr>
-          <w:sz w:val="24"/>
-          <w:lang w:val="es-UY"/>
-        </w:rPr>
-      </w:pPr>
-      <w:r>
-        <w:rPr>
-          <w:sz w:val="24"/>
-          <w:lang w:val="es-UY"/>
-        </w:rPr>
-        <w:t xml:space="preserve">-El Empleado que confirma la salida del transporte es solamente de rango "Recepcionista de </w:t>
-      </w:r>
-      <w:proofErr w:type="spellStart"/>
-      <w:r>
-        <w:rPr>
-          <w:sz w:val="24"/>
-          <w:lang w:val="es-UY"/>
-        </w:rPr>
-        <w:t>Garage</w:t>
-      </w:r>
-      <w:proofErr w:type="spellEnd"/>
-      <w:r>
-        <w:rPr>
-          <w:sz w:val="24"/>
-          <w:lang w:val="es-UY"/>
-        </w:rPr>
-        <w:t>" o "Gerente".</w:t>
-      </w:r>
-    </w:p>
-    <w:p>
-      <w:pPr>
-        <w:rPr>
-          <w:sz w:val="24"/>
-          <w:lang w:val="es-UY"/>
-        </w:rPr>
-      </w:pPr>
-      <w:r>
-        <w:rPr>
-          <w:sz w:val="24"/>
-          <w:lang w:val="es-UY"/>
-        </w:rPr>
-        <w:t>-El Empleado que controla los horarios es solamente de rango "Gerente".</w:t>
-      </w:r>
-    </w:p>
-    <w:p>
-      <w:pPr>
-        <w:rPr>
-          <w:sz w:val="24"/>
-          <w:lang w:val="es-UY"/>
-        </w:rPr>
-      </w:pPr>
-      <w:r>
-        <w:rPr>
-          <w:sz w:val="24"/>
-          <w:lang w:val="es-UY"/>
-        </w:rPr>
-        <w:t>-El Empleado que Escribe la solicitud de reserva es de rango "Oficinista" o "Gerente".</w:t>
       </w:r>
     </w:p>
     <w:sectPr>

</xml_diff>